<commit_message>
Videre med MNIST men ikke færdig.
</commit_message>
<xml_diff>
--- a/undervisningsforlob/mnist_filer/Pixels.docx
+++ b/undervisningsforlob/mnist_filer/Pixels.docx
@@ -262,6 +262,1105 @@
         </w:tc>
       </w:tr>
     </w:tbl>
+    <w:p/>
+    <w:p>
+      <w:r>
+        <w:rPr>
+          <w:noProof/>
+        </w:rPr>
+        <mc:AlternateContent>
+          <mc:Choice Requires="wps">
+            <w:drawing>
+              <wp:anchor distT="0" distB="0" distL="114300" distR="114300" simplePos="0" relativeHeight="251659264" behindDoc="0" locked="0" layoutInCell="1" allowOverlap="1" wp14:anchorId="46A4A87A" wp14:editId="4F6B7766">
+                <wp:simplePos x="0" y="0"/>
+                <wp:positionH relativeFrom="column">
+                  <wp:posOffset>2150110</wp:posOffset>
+                </wp:positionH>
+                <wp:positionV relativeFrom="paragraph">
+                  <wp:posOffset>257175</wp:posOffset>
+                </wp:positionV>
+                <wp:extent cx="1174750" cy="1098550"/>
+                <wp:effectExtent l="0" t="0" r="6350" b="6350"/>
+                <wp:wrapNone/>
+                <wp:docPr id="599635081" name="Ellipse 1"/>
+                <wp:cNvGraphicFramePr/>
+                <a:graphic xmlns:a="http://schemas.openxmlformats.org/drawingml/2006/main">
+                  <a:graphicData uri="http://schemas.microsoft.com/office/word/2010/wordprocessingShape">
+                    <wps:wsp>
+                      <wps:cNvSpPr/>
+                      <wps:spPr>
+                        <a:xfrm>
+                          <a:off x="0" y="0"/>
+                          <a:ext cx="1174750" cy="1098550"/>
+                        </a:xfrm>
+                        <a:prstGeom prst="ellipse">
+                          <a:avLst/>
+                        </a:prstGeom>
+                        <a:solidFill>
+                          <a:srgbClr val="FF0000"/>
+                        </a:solidFill>
+                        <a:ln>
+                          <a:noFill/>
+                        </a:ln>
+                      </wps:spPr>
+                      <wps:style>
+                        <a:lnRef idx="2">
+                          <a:schemeClr val="accent1">
+                            <a:shade val="15000"/>
+                          </a:schemeClr>
+                        </a:lnRef>
+                        <a:fillRef idx="1">
+                          <a:schemeClr val="accent1"/>
+                        </a:fillRef>
+                        <a:effectRef idx="0">
+                          <a:schemeClr val="accent1"/>
+                        </a:effectRef>
+                        <a:fontRef idx="minor">
+                          <a:schemeClr val="lt1"/>
+                        </a:fontRef>
+                      </wps:style>
+                      <wps:bodyPr rot="0" spcFirstLastPara="0" vertOverflow="overflow" horzOverflow="overflow" vert="horz" wrap="square" lIns="91440" tIns="45720" rIns="91440" bIns="45720" numCol="1" spcCol="0" rtlCol="0" fromWordArt="0" anchor="ctr" anchorCtr="0" forceAA="0" compatLnSpc="1">
+                        <a:prstTxWarp prst="textNoShape">
+                          <a:avLst/>
+                        </a:prstTxWarp>
+                        <a:noAutofit/>
+                      </wps:bodyPr>
+                    </wps:wsp>
+                  </a:graphicData>
+                </a:graphic>
+              </wp:anchor>
+            </w:drawing>
+          </mc:Choice>
+          <mc:Fallback>
+            <w:pict>
+              <v:oval w14:anchorId="33E3FD27" id="Ellipse 1" o:spid="_x0000_s1026" style="position:absolute;margin-left:169.3pt;margin-top:20.25pt;width:92.5pt;height:86.5pt;z-index:251659264;visibility:visible;mso-wrap-style:square;mso-wrap-distance-left:9pt;mso-wrap-distance-top:0;mso-wrap-distance-right:9pt;mso-wrap-distance-bottom:0;mso-position-horizontal:absolute;mso-position-horizontal-relative:text;mso-position-vertical:absolute;mso-position-vertical-relative:text;v-text-anchor:middle" o:gfxdata="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" fillcolor="red" stroked="f" strokeweight="1pt">
+                <v:stroke joinstyle="miter"/>
+              </v:oval>
+            </w:pict>
+          </mc:Fallback>
+        </mc:AlternateContent>
+      </w:r>
+    </w:p>
+    <w:p/>
+    <w:p>
+      <w:r>
+        <w:rPr>
+          <w:noProof/>
+        </w:rPr>
+        <mc:AlternateContent>
+          <mc:Choice Requires="wps">
+            <w:drawing>
+              <wp:anchor distT="0" distB="0" distL="114300" distR="114300" simplePos="0" relativeHeight="251661312" behindDoc="0" locked="0" layoutInCell="1" allowOverlap="1" wp14:anchorId="2783B5A7" wp14:editId="1BA8C6EC">
+                <wp:simplePos x="0" y="0"/>
+                <wp:positionH relativeFrom="column">
+                  <wp:posOffset>3020060</wp:posOffset>
+                </wp:positionH>
+                <wp:positionV relativeFrom="paragraph">
+                  <wp:posOffset>35560</wp:posOffset>
+                </wp:positionV>
+                <wp:extent cx="1174750" cy="1098550"/>
+                <wp:effectExtent l="0" t="0" r="6350" b="6350"/>
+                <wp:wrapNone/>
+                <wp:docPr id="935725396" name="Ellipse 1"/>
+                <wp:cNvGraphicFramePr/>
+                <a:graphic xmlns:a="http://schemas.openxmlformats.org/drawingml/2006/main">
+                  <a:graphicData uri="http://schemas.microsoft.com/office/word/2010/wordprocessingShape">
+                    <wps:wsp>
+                      <wps:cNvSpPr/>
+                      <wps:spPr>
+                        <a:xfrm>
+                          <a:off x="0" y="0"/>
+                          <a:ext cx="1174750" cy="1098550"/>
+                        </a:xfrm>
+                        <a:prstGeom prst="ellipse">
+                          <a:avLst/>
+                        </a:prstGeom>
+                        <a:solidFill>
+                          <a:srgbClr val="00FF00"/>
+                        </a:solidFill>
+                        <a:ln>
+                          <a:noFill/>
+                        </a:ln>
+                      </wps:spPr>
+                      <wps:style>
+                        <a:lnRef idx="2">
+                          <a:schemeClr val="accent1">
+                            <a:shade val="15000"/>
+                          </a:schemeClr>
+                        </a:lnRef>
+                        <a:fillRef idx="1">
+                          <a:schemeClr val="accent1"/>
+                        </a:fillRef>
+                        <a:effectRef idx="0">
+                          <a:schemeClr val="accent1"/>
+                        </a:effectRef>
+                        <a:fontRef idx="minor">
+                          <a:schemeClr val="lt1"/>
+                        </a:fontRef>
+                      </wps:style>
+                      <wps:bodyPr rot="0" spcFirstLastPara="0" vertOverflow="overflow" horzOverflow="overflow" vert="horz" wrap="square" lIns="91440" tIns="45720" rIns="91440" bIns="45720" numCol="1" spcCol="0" rtlCol="0" fromWordArt="0" anchor="ctr" anchorCtr="0" forceAA="0" compatLnSpc="1">
+                        <a:prstTxWarp prst="textNoShape">
+                          <a:avLst/>
+                        </a:prstTxWarp>
+                        <a:noAutofit/>
+                      </wps:bodyPr>
+                    </wps:wsp>
+                  </a:graphicData>
+                </a:graphic>
+              </wp:anchor>
+            </w:drawing>
+          </mc:Choice>
+          <mc:Fallback>
+            <w:pict>
+              <v:oval w14:anchorId="76887F37" id="Ellipse 1" o:spid="_x0000_s1026" style="position:absolute;margin-left:237.8pt;margin-top:2.8pt;width:92.5pt;height:86.5pt;z-index:251661312;visibility:visible;mso-wrap-style:square;mso-wrap-distance-left:9pt;mso-wrap-distance-top:0;mso-wrap-distance-right:9pt;mso-wrap-distance-bottom:0;mso-position-horizontal:absolute;mso-position-horizontal-relative:text;mso-position-vertical:absolute;mso-position-vertical-relative:text;v-text-anchor:middle" o:gfxdata="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" fillcolor="lime" stroked="f" strokeweight="1pt">
+                <v:stroke joinstyle="miter"/>
+              </v:oval>
+            </w:pict>
+          </mc:Fallback>
+        </mc:AlternateContent>
+      </w:r>
+      <w:r>
+        <w:rPr>
+          <w:noProof/>
+        </w:rPr>
+        <mc:AlternateContent>
+          <mc:Choice Requires="wps">
+            <w:drawing>
+              <wp:anchor distT="0" distB="0" distL="114300" distR="114300" simplePos="0" relativeHeight="251663360" behindDoc="0" locked="0" layoutInCell="1" allowOverlap="1" wp14:anchorId="74BF59D9" wp14:editId="35B46084">
+                <wp:simplePos x="0" y="0"/>
+                <wp:positionH relativeFrom="margin">
+                  <wp:align>center</wp:align>
+                </wp:positionH>
+                <wp:positionV relativeFrom="paragraph">
+                  <wp:posOffset>615950</wp:posOffset>
+                </wp:positionV>
+                <wp:extent cx="1174750" cy="1098550"/>
+                <wp:effectExtent l="0" t="0" r="6350" b="6350"/>
+                <wp:wrapNone/>
+                <wp:docPr id="539720411" name="Ellipse 1"/>
+                <wp:cNvGraphicFramePr/>
+                <a:graphic xmlns:a="http://schemas.openxmlformats.org/drawingml/2006/main">
+                  <a:graphicData uri="http://schemas.microsoft.com/office/word/2010/wordprocessingShape">
+                    <wps:wsp>
+                      <wps:cNvSpPr/>
+                      <wps:spPr>
+                        <a:xfrm>
+                          <a:off x="0" y="0"/>
+                          <a:ext cx="1174750" cy="1098550"/>
+                        </a:xfrm>
+                        <a:prstGeom prst="ellipse">
+                          <a:avLst/>
+                        </a:prstGeom>
+                        <a:solidFill>
+                          <a:srgbClr val="0000FF"/>
+                        </a:solidFill>
+                        <a:ln>
+                          <a:noFill/>
+                        </a:ln>
+                      </wps:spPr>
+                      <wps:style>
+                        <a:lnRef idx="2">
+                          <a:schemeClr val="accent1">
+                            <a:shade val="15000"/>
+                          </a:schemeClr>
+                        </a:lnRef>
+                        <a:fillRef idx="1">
+                          <a:schemeClr val="accent1"/>
+                        </a:fillRef>
+                        <a:effectRef idx="0">
+                          <a:schemeClr val="accent1"/>
+                        </a:effectRef>
+                        <a:fontRef idx="minor">
+                          <a:schemeClr val="lt1"/>
+                        </a:fontRef>
+                      </wps:style>
+                      <wps:bodyPr rot="0" spcFirstLastPara="0" vertOverflow="overflow" horzOverflow="overflow" vert="horz" wrap="square" lIns="91440" tIns="45720" rIns="91440" bIns="45720" numCol="1" spcCol="0" rtlCol="0" fromWordArt="0" anchor="ctr" anchorCtr="0" forceAA="0" compatLnSpc="1">
+                        <a:prstTxWarp prst="textNoShape">
+                          <a:avLst/>
+                        </a:prstTxWarp>
+                        <a:noAutofit/>
+                      </wps:bodyPr>
+                    </wps:wsp>
+                  </a:graphicData>
+                </a:graphic>
+              </wp:anchor>
+            </w:drawing>
+          </mc:Choice>
+          <mc:Fallback>
+            <w:pict>
+              <v:oval w14:anchorId="74ED9AEC" id="Ellipse 1" o:spid="_x0000_s1026" style="position:absolute;margin-left:0;margin-top:48.5pt;width:92.5pt;height:86.5pt;z-index:251663360;visibility:visible;mso-wrap-style:square;mso-wrap-distance-left:9pt;mso-wrap-distance-top:0;mso-wrap-distance-right:9pt;mso-wrap-distance-bottom:0;mso-position-horizontal:center;mso-position-horizontal-relative:margin;mso-position-vertical:absolute;mso-position-vertical-relative:text;v-text-anchor:middle" o:gfxdata="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" fillcolor="blue" stroked="f" strokeweight="1pt">
+                <v:stroke joinstyle="miter"/>
+                <w10:wrap anchorx="margin"/>
+              </v:oval>
+            </w:pict>
+          </mc:Fallback>
+        </mc:AlternateContent>
+      </w:r>
+    </w:p>
+    <w:p/>
+    <w:p/>
+    <w:p/>
+    <w:p/>
+    <w:p/>
+    <w:p>
+      <w:r>
+        <w:lastRenderedPageBreak/>
+        <w:drawing>
+          <wp:anchor distT="0" distB="0" distL="114300" distR="114300" simplePos="0" relativeHeight="251682816" behindDoc="1" locked="0" layoutInCell="1" allowOverlap="1" wp14:anchorId="1DDEC3F7" wp14:editId="140A0D26">
+            <wp:simplePos x="0" y="0"/>
+            <wp:positionH relativeFrom="column">
+              <wp:posOffset>2463165</wp:posOffset>
+            </wp:positionH>
+            <wp:positionV relativeFrom="paragraph">
+              <wp:posOffset>317500</wp:posOffset>
+            </wp:positionV>
+            <wp:extent cx="2114659" cy="2140060"/>
+            <wp:effectExtent l="0" t="0" r="0" b="0"/>
+            <wp:wrapTight wrapText="bothSides">
+              <wp:wrapPolygon edited="0">
+                <wp:start x="0" y="0"/>
+                <wp:lineTo x="0" y="21344"/>
+                <wp:lineTo x="21405" y="21344"/>
+                <wp:lineTo x="21405" y="0"/>
+                <wp:lineTo x="0" y="0"/>
+              </wp:wrapPolygon>
+            </wp:wrapTight>
+            <wp:docPr id="1258173987" name="Billede 1" descr="Et billede, der indeholder tekst, skærmbillede, kvadratisk, krydsogtværs&#10;&#10;AI-genereret indhold kan være ukorrekt."/>
+            <wp:cNvGraphicFramePr>
+              <a:graphicFrameLocks xmlns:a="http://schemas.openxmlformats.org/drawingml/2006/main" noChangeAspect="1"/>
+            </wp:cNvGraphicFramePr>
+            <a:graphic xmlns:a="http://schemas.openxmlformats.org/drawingml/2006/main">
+              <a:graphicData uri="http://schemas.openxmlformats.org/drawingml/2006/picture">
+                <pic:pic xmlns:pic="http://schemas.openxmlformats.org/drawingml/2006/picture">
+                  <pic:nvPicPr>
+                    <pic:cNvPr id="628719237" name="Billede 1" descr="Et billede, der indeholder tekst, skærmbillede, kvadratisk, krydsogtværs&#10;&#10;AI-genereret indhold kan være ukorrekt."/>
+                    <pic:cNvPicPr/>
+                  </pic:nvPicPr>
+                  <pic:blipFill>
+                    <a:blip r:embed="rId4">
+                      <a:extLst>
+                        <a:ext uri="{28A0092B-C50C-407E-A947-70E740481C1C}">
+                          <a14:useLocalDpi xmlns:a14="http://schemas.microsoft.com/office/drawing/2010/main" val="0"/>
+                        </a:ext>
+                      </a:extLst>
+                    </a:blip>
+                    <a:stretch>
+                      <a:fillRect/>
+                    </a:stretch>
+                  </pic:blipFill>
+                  <pic:spPr>
+                    <a:xfrm>
+                      <a:off x="0" y="0"/>
+                      <a:ext cx="2114659" cy="2140060"/>
+                    </a:xfrm>
+                    <a:prstGeom prst="rect">
+                      <a:avLst/>
+                    </a:prstGeom>
+                  </pic:spPr>
+                </pic:pic>
+              </a:graphicData>
+            </a:graphic>
+          </wp:anchor>
+        </w:drawing>
+      </w:r>
+    </w:p>
+    <w:p>
+      <w:r>
+        <w:drawing>
+          <wp:anchor distT="0" distB="0" distL="114300" distR="114300" simplePos="0" relativeHeight="251664384" behindDoc="1" locked="0" layoutInCell="1" allowOverlap="1" wp14:anchorId="1CC9D422" wp14:editId="3938CF99">
+            <wp:simplePos x="0" y="0"/>
+            <wp:positionH relativeFrom="column">
+              <wp:posOffset>-2540</wp:posOffset>
+            </wp:positionH>
+            <wp:positionV relativeFrom="paragraph">
+              <wp:posOffset>0</wp:posOffset>
+            </wp:positionV>
+            <wp:extent cx="2133710" cy="2121009"/>
+            <wp:effectExtent l="0" t="0" r="0" b="0"/>
+            <wp:wrapTight wrapText="bothSides">
+              <wp:wrapPolygon edited="0">
+                <wp:start x="0" y="0"/>
+                <wp:lineTo x="0" y="21341"/>
+                <wp:lineTo x="21407" y="21341"/>
+                <wp:lineTo x="21407" y="0"/>
+                <wp:lineTo x="0" y="0"/>
+              </wp:wrapPolygon>
+            </wp:wrapTight>
+            <wp:docPr id="776581670" name="Billede 1" descr="Et billede, der indeholder kvadratisk, skærmbillede, tekst, Rektangel&#10;&#10;AI-genereret indhold kan være ukorrekt."/>
+            <wp:cNvGraphicFramePr>
+              <a:graphicFrameLocks xmlns:a="http://schemas.openxmlformats.org/drawingml/2006/main" noChangeAspect="1"/>
+            </wp:cNvGraphicFramePr>
+            <a:graphic xmlns:a="http://schemas.openxmlformats.org/drawingml/2006/main">
+              <a:graphicData uri="http://schemas.openxmlformats.org/drawingml/2006/picture">
+                <pic:pic xmlns:pic="http://schemas.openxmlformats.org/drawingml/2006/picture">
+                  <pic:nvPicPr>
+                    <pic:cNvPr id="776581670" name="Billede 1" descr="Et billede, der indeholder kvadratisk, skærmbillede, tekst, Rektangel&#10;&#10;AI-genereret indhold kan være ukorrekt."/>
+                    <pic:cNvPicPr/>
+                  </pic:nvPicPr>
+                  <pic:blipFill>
+                    <a:blip r:embed="rId5">
+                      <a:extLst>
+                        <a:ext uri="{28A0092B-C50C-407E-A947-70E740481C1C}">
+                          <a14:useLocalDpi xmlns:a14="http://schemas.microsoft.com/office/drawing/2010/main" val="0"/>
+                        </a:ext>
+                      </a:extLst>
+                    </a:blip>
+                    <a:stretch>
+                      <a:fillRect/>
+                    </a:stretch>
+                  </pic:blipFill>
+                  <pic:spPr>
+                    <a:xfrm>
+                      <a:off x="0" y="0"/>
+                      <a:ext cx="2133710" cy="2121009"/>
+                    </a:xfrm>
+                    <a:prstGeom prst="rect">
+                      <a:avLst/>
+                    </a:prstGeom>
+                  </pic:spPr>
+                </pic:pic>
+              </a:graphicData>
+            </a:graphic>
+          </wp:anchor>
+        </w:drawing>
+      </w:r>
+    </w:p>
+    <w:p/>
+    <w:p/>
+    <w:p/>
+    <w:p/>
+    <w:p/>
+    <w:p/>
+    <w:p/>
+    <w:p/>
+    <w:p>
+      <w:r>
+        <w:drawing>
+          <wp:anchor distT="0" distB="0" distL="114300" distR="114300" simplePos="0" relativeHeight="251658239" behindDoc="1" locked="0" layoutInCell="1" allowOverlap="1" wp14:anchorId="03CB41B8" wp14:editId="4BBBB8C4">
+            <wp:simplePos x="0" y="0"/>
+            <wp:positionH relativeFrom="column">
+              <wp:posOffset>2480310</wp:posOffset>
+            </wp:positionH>
+            <wp:positionV relativeFrom="paragraph">
+              <wp:posOffset>301625</wp:posOffset>
+            </wp:positionV>
+            <wp:extent cx="2114659" cy="2140060"/>
+            <wp:effectExtent l="0" t="0" r="0" b="0"/>
+            <wp:wrapTight wrapText="bothSides">
+              <wp:wrapPolygon edited="0">
+                <wp:start x="0" y="0"/>
+                <wp:lineTo x="0" y="21344"/>
+                <wp:lineTo x="21405" y="21344"/>
+                <wp:lineTo x="21405" y="0"/>
+                <wp:lineTo x="0" y="0"/>
+              </wp:wrapPolygon>
+            </wp:wrapTight>
+            <wp:docPr id="628719237" name="Billede 1" descr="Et billede, der indeholder tekst, skærmbillede, kvadratisk, krydsogtværs&#10;&#10;AI-genereret indhold kan være ukorrekt."/>
+            <wp:cNvGraphicFramePr>
+              <a:graphicFrameLocks xmlns:a="http://schemas.openxmlformats.org/drawingml/2006/main" noChangeAspect="1"/>
+            </wp:cNvGraphicFramePr>
+            <a:graphic xmlns:a="http://schemas.openxmlformats.org/drawingml/2006/main">
+              <a:graphicData uri="http://schemas.openxmlformats.org/drawingml/2006/picture">
+                <pic:pic xmlns:pic="http://schemas.openxmlformats.org/drawingml/2006/picture">
+                  <pic:nvPicPr>
+                    <pic:cNvPr id="628719237" name="Billede 1" descr="Et billede, der indeholder tekst, skærmbillede, kvadratisk, krydsogtværs&#10;&#10;AI-genereret indhold kan være ukorrekt."/>
+                    <pic:cNvPicPr/>
+                  </pic:nvPicPr>
+                  <pic:blipFill>
+                    <a:blip r:embed="rId4">
+                      <a:extLst>
+                        <a:ext uri="{28A0092B-C50C-407E-A947-70E740481C1C}">
+                          <a14:useLocalDpi xmlns:a14="http://schemas.microsoft.com/office/drawing/2010/main" val="0"/>
+                        </a:ext>
+                      </a:extLst>
+                    </a:blip>
+                    <a:stretch>
+                      <a:fillRect/>
+                    </a:stretch>
+                  </pic:blipFill>
+                  <pic:spPr>
+                    <a:xfrm>
+                      <a:off x="0" y="0"/>
+                      <a:ext cx="2114659" cy="2140060"/>
+                    </a:xfrm>
+                    <a:prstGeom prst="rect">
+                      <a:avLst/>
+                    </a:prstGeom>
+                  </pic:spPr>
+                </pic:pic>
+              </a:graphicData>
+            </a:graphic>
+          </wp:anchor>
+        </w:drawing>
+      </w:r>
+    </w:p>
+    <w:p>
+      <w:r>
+        <w:drawing>
+          <wp:anchor distT="0" distB="0" distL="114300" distR="114300" simplePos="0" relativeHeight="251670528" behindDoc="1" locked="0" layoutInCell="1" allowOverlap="1" wp14:anchorId="68CBE070" wp14:editId="706E0A77">
+            <wp:simplePos x="0" y="0"/>
+            <wp:positionH relativeFrom="column">
+              <wp:posOffset>-2540</wp:posOffset>
+            </wp:positionH>
+            <wp:positionV relativeFrom="paragraph">
+              <wp:posOffset>0</wp:posOffset>
+            </wp:positionV>
+            <wp:extent cx="2133710" cy="2121009"/>
+            <wp:effectExtent l="0" t="0" r="0" b="0"/>
+            <wp:wrapTight wrapText="bothSides">
+              <wp:wrapPolygon edited="0">
+                <wp:start x="0" y="0"/>
+                <wp:lineTo x="0" y="21341"/>
+                <wp:lineTo x="21407" y="21341"/>
+                <wp:lineTo x="21407" y="0"/>
+                <wp:lineTo x="0" y="0"/>
+              </wp:wrapPolygon>
+            </wp:wrapTight>
+            <wp:docPr id="375017066" name="Billede 1" descr="Et billede, der indeholder kvadratisk, skærmbillede, tekst, Rektangel&#10;&#10;AI-genereret indhold kan være ukorrekt."/>
+            <wp:cNvGraphicFramePr>
+              <a:graphicFrameLocks xmlns:a="http://schemas.openxmlformats.org/drawingml/2006/main" noChangeAspect="1"/>
+            </wp:cNvGraphicFramePr>
+            <a:graphic xmlns:a="http://schemas.openxmlformats.org/drawingml/2006/main">
+              <a:graphicData uri="http://schemas.openxmlformats.org/drawingml/2006/picture">
+                <pic:pic xmlns:pic="http://schemas.openxmlformats.org/drawingml/2006/picture">
+                  <pic:nvPicPr>
+                    <pic:cNvPr id="776581670" name="Billede 1" descr="Et billede, der indeholder kvadratisk, skærmbillede, tekst, Rektangel&#10;&#10;AI-genereret indhold kan være ukorrekt."/>
+                    <pic:cNvPicPr/>
+                  </pic:nvPicPr>
+                  <pic:blipFill>
+                    <a:blip r:embed="rId5">
+                      <a:extLst>
+                        <a:ext uri="{28A0092B-C50C-407E-A947-70E740481C1C}">
+                          <a14:useLocalDpi xmlns:a14="http://schemas.microsoft.com/office/drawing/2010/main" val="0"/>
+                        </a:ext>
+                      </a:extLst>
+                    </a:blip>
+                    <a:stretch>
+                      <a:fillRect/>
+                    </a:stretch>
+                  </pic:blipFill>
+                  <pic:spPr>
+                    <a:xfrm>
+                      <a:off x="0" y="0"/>
+                      <a:ext cx="2133710" cy="2121009"/>
+                    </a:xfrm>
+                    <a:prstGeom prst="rect">
+                      <a:avLst/>
+                    </a:prstGeom>
+                  </pic:spPr>
+                </pic:pic>
+              </a:graphicData>
+            </a:graphic>
+          </wp:anchor>
+        </w:drawing>
+      </w:r>
+    </w:p>
+    <w:p/>
+    <w:p>
+      <w:r>
+        <w:rPr>
+          <w:noProof/>
+        </w:rPr>
+        <mc:AlternateContent>
+          <mc:Choice Requires="wps">
+            <w:drawing>
+              <wp:anchor distT="0" distB="0" distL="114300" distR="114300" simplePos="0" relativeHeight="251672576" behindDoc="0" locked="0" layoutInCell="1" allowOverlap="1" wp14:anchorId="48947902" wp14:editId="262A7645">
+                <wp:simplePos x="0" y="0"/>
+                <wp:positionH relativeFrom="column">
+                  <wp:posOffset>2518410</wp:posOffset>
+                </wp:positionH>
+                <wp:positionV relativeFrom="paragraph">
+                  <wp:posOffset>271145</wp:posOffset>
+                </wp:positionV>
+                <wp:extent cx="2070100" cy="317500"/>
+                <wp:effectExtent l="38100" t="38100" r="44450" b="44450"/>
+                <wp:wrapNone/>
+                <wp:docPr id="2046796906" name="Rektangel 4"/>
+                <wp:cNvGraphicFramePr/>
+                <a:graphic xmlns:a="http://schemas.openxmlformats.org/drawingml/2006/main">
+                  <a:graphicData uri="http://schemas.microsoft.com/office/word/2010/wordprocessingShape">
+                    <wps:wsp>
+                      <wps:cNvSpPr/>
+                      <wps:spPr>
+                        <a:xfrm>
+                          <a:off x="0" y="0"/>
+                          <a:ext cx="2070100" cy="317500"/>
+                        </a:xfrm>
+                        <a:prstGeom prst="rect">
+                          <a:avLst/>
+                        </a:prstGeom>
+                        <a:noFill/>
+                        <a:ln w="76200">
+                          <a:solidFill>
+                            <a:srgbClr val="F288B9"/>
+                          </a:solidFill>
+                        </a:ln>
+                      </wps:spPr>
+                      <wps:style>
+                        <a:lnRef idx="2">
+                          <a:schemeClr val="accent1">
+                            <a:shade val="15000"/>
+                          </a:schemeClr>
+                        </a:lnRef>
+                        <a:fillRef idx="1">
+                          <a:schemeClr val="accent1"/>
+                        </a:fillRef>
+                        <a:effectRef idx="0">
+                          <a:schemeClr val="accent1"/>
+                        </a:effectRef>
+                        <a:fontRef idx="minor">
+                          <a:schemeClr val="lt1"/>
+                        </a:fontRef>
+                      </wps:style>
+                      <wps:bodyPr rot="0" spcFirstLastPara="0" vertOverflow="overflow" horzOverflow="overflow" vert="horz" wrap="square" lIns="91440" tIns="45720" rIns="91440" bIns="45720" numCol="1" spcCol="0" rtlCol="0" fromWordArt="0" anchor="ctr" anchorCtr="0" forceAA="0" compatLnSpc="1">
+                        <a:prstTxWarp prst="textNoShape">
+                          <a:avLst/>
+                        </a:prstTxWarp>
+                        <a:noAutofit/>
+                      </wps:bodyPr>
+                    </wps:wsp>
+                  </a:graphicData>
+                </a:graphic>
+                <wp14:sizeRelH relativeFrom="margin">
+                  <wp14:pctWidth>0</wp14:pctWidth>
+                </wp14:sizeRelH>
+                <wp14:sizeRelV relativeFrom="margin">
+                  <wp14:pctHeight>0</wp14:pctHeight>
+                </wp14:sizeRelV>
+              </wp:anchor>
+            </w:drawing>
+          </mc:Choice>
+          <mc:Fallback>
+            <w:pict>
+              <v:rect w14:anchorId="377C2B62" id="Rektangel 4" o:spid="_x0000_s1026" style="position:absolute;margin-left:198.3pt;margin-top:21.35pt;width:163pt;height:25pt;z-index:251672576;visibility:visible;mso-wrap-style:square;mso-width-percent:0;mso-height-percent:0;mso-wrap-distance-left:9pt;mso-wrap-distance-top:0;mso-wrap-distance-right:9pt;mso-wrap-distance-bottom:0;mso-position-horizontal:absolute;mso-position-horizontal-relative:text;mso-position-vertical:absolute;mso-position-vertical-relative:text;mso-width-percent:0;mso-height-percent:0;mso-width-relative:margin;mso-height-relative:margin;v-text-anchor:middle" o:gfxdata="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" filled="f" strokecolor="#f288b9" strokeweight="6pt"/>
+            </w:pict>
+          </mc:Fallback>
+        </mc:AlternateContent>
+      </w:r>
+      <w:r>
+        <w:rPr>
+          <w:noProof/>
+        </w:rPr>
+        <mc:AlternateContent>
+          <mc:Choice Requires="wps">
+            <w:drawing>
+              <wp:anchor distT="0" distB="0" distL="114300" distR="114300" simplePos="0" relativeHeight="251671552" behindDoc="0" locked="0" layoutInCell="1" allowOverlap="1" wp14:anchorId="412AF5BB" wp14:editId="30327ABF">
+                <wp:simplePos x="0" y="0"/>
+                <wp:positionH relativeFrom="column">
+                  <wp:posOffset>48260</wp:posOffset>
+                </wp:positionH>
+                <wp:positionV relativeFrom="paragraph">
+                  <wp:posOffset>252095</wp:posOffset>
+                </wp:positionV>
+                <wp:extent cx="2063750" cy="317500"/>
+                <wp:effectExtent l="38100" t="38100" r="31750" b="44450"/>
+                <wp:wrapNone/>
+                <wp:docPr id="1694123941" name="Rektangel 4"/>
+                <wp:cNvGraphicFramePr/>
+                <a:graphic xmlns:a="http://schemas.openxmlformats.org/drawingml/2006/main">
+                  <a:graphicData uri="http://schemas.microsoft.com/office/word/2010/wordprocessingShape">
+                    <wps:wsp>
+                      <wps:cNvSpPr/>
+                      <wps:spPr>
+                        <a:xfrm>
+                          <a:off x="0" y="0"/>
+                          <a:ext cx="2063750" cy="317500"/>
+                        </a:xfrm>
+                        <a:prstGeom prst="rect">
+                          <a:avLst/>
+                        </a:prstGeom>
+                        <a:noFill/>
+                        <a:ln w="76200">
+                          <a:solidFill>
+                            <a:srgbClr val="F288B9"/>
+                          </a:solidFill>
+                        </a:ln>
+                      </wps:spPr>
+                      <wps:style>
+                        <a:lnRef idx="2">
+                          <a:schemeClr val="accent1">
+                            <a:shade val="15000"/>
+                          </a:schemeClr>
+                        </a:lnRef>
+                        <a:fillRef idx="1">
+                          <a:schemeClr val="accent1"/>
+                        </a:fillRef>
+                        <a:effectRef idx="0">
+                          <a:schemeClr val="accent1"/>
+                        </a:effectRef>
+                        <a:fontRef idx="minor">
+                          <a:schemeClr val="lt1"/>
+                        </a:fontRef>
+                      </wps:style>
+                      <wps:bodyPr rot="0" spcFirstLastPara="0" vertOverflow="overflow" horzOverflow="overflow" vert="horz" wrap="square" lIns="91440" tIns="45720" rIns="91440" bIns="45720" numCol="1" spcCol="0" rtlCol="0" fromWordArt="0" anchor="ctr" anchorCtr="0" forceAA="0" compatLnSpc="1">
+                        <a:prstTxWarp prst="textNoShape">
+                          <a:avLst/>
+                        </a:prstTxWarp>
+                        <a:noAutofit/>
+                      </wps:bodyPr>
+                    </wps:wsp>
+                  </a:graphicData>
+                </a:graphic>
+                <wp14:sizeRelH relativeFrom="margin">
+                  <wp14:pctWidth>0</wp14:pctWidth>
+                </wp14:sizeRelH>
+                <wp14:sizeRelV relativeFrom="margin">
+                  <wp14:pctHeight>0</wp14:pctHeight>
+                </wp14:sizeRelV>
+              </wp:anchor>
+            </w:drawing>
+          </mc:Choice>
+          <mc:Fallback>
+            <w:pict>
+              <v:rect w14:anchorId="0445A9E3" id="Rektangel 4" o:spid="_x0000_s1026" style="position:absolute;margin-left:3.8pt;margin-top:19.85pt;width:162.5pt;height:25pt;z-index:251671552;visibility:visible;mso-wrap-style:square;mso-width-percent:0;mso-height-percent:0;mso-wrap-distance-left:9pt;mso-wrap-distance-top:0;mso-wrap-distance-right:9pt;mso-wrap-distance-bottom:0;mso-position-horizontal:absolute;mso-position-horizontal-relative:text;mso-position-vertical:absolute;mso-position-vertical-relative:text;mso-width-percent:0;mso-height-percent:0;mso-width-relative:margin;mso-height-relative:margin;v-text-anchor:middle" o:gfxdata="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" filled="f" strokecolor="#f288b9" strokeweight="6pt"/>
+            </w:pict>
+          </mc:Fallback>
+        </mc:AlternateContent>
+      </w:r>
+    </w:p>
+    <w:p/>
+    <w:p/>
+    <w:p/>
+    <w:p/>
+    <w:p/>
+    <w:p>
+      <w:r>
+        <w:drawing>
+          <wp:anchor distT="0" distB="0" distL="114300" distR="114300" simplePos="0" relativeHeight="251674624" behindDoc="1" locked="0" layoutInCell="1" allowOverlap="1" wp14:anchorId="05477945" wp14:editId="285687D8">
+            <wp:simplePos x="0" y="0"/>
+            <wp:positionH relativeFrom="column">
+              <wp:posOffset>0</wp:posOffset>
+            </wp:positionH>
+            <wp:positionV relativeFrom="paragraph">
+              <wp:posOffset>329565</wp:posOffset>
+            </wp:positionV>
+            <wp:extent cx="2133710" cy="2121009"/>
+            <wp:effectExtent l="0" t="0" r="0" b="0"/>
+            <wp:wrapTight wrapText="bothSides">
+              <wp:wrapPolygon edited="0">
+                <wp:start x="0" y="0"/>
+                <wp:lineTo x="0" y="21341"/>
+                <wp:lineTo x="21407" y="21341"/>
+                <wp:lineTo x="21407" y="0"/>
+                <wp:lineTo x="0" y="0"/>
+              </wp:wrapPolygon>
+            </wp:wrapTight>
+            <wp:docPr id="1464382920" name="Billede 1" descr="Et billede, der indeholder kvadratisk, skærmbillede, tekst, Rektangel&#10;&#10;AI-genereret indhold kan være ukorrekt."/>
+            <wp:cNvGraphicFramePr>
+              <a:graphicFrameLocks xmlns:a="http://schemas.openxmlformats.org/drawingml/2006/main" noChangeAspect="1"/>
+            </wp:cNvGraphicFramePr>
+            <a:graphic xmlns:a="http://schemas.openxmlformats.org/drawingml/2006/main">
+              <a:graphicData uri="http://schemas.openxmlformats.org/drawingml/2006/picture">
+                <pic:pic xmlns:pic="http://schemas.openxmlformats.org/drawingml/2006/picture">
+                  <pic:nvPicPr>
+                    <pic:cNvPr id="776581670" name="Billede 1" descr="Et billede, der indeholder kvadratisk, skærmbillede, tekst, Rektangel&#10;&#10;AI-genereret indhold kan være ukorrekt."/>
+                    <pic:cNvPicPr/>
+                  </pic:nvPicPr>
+                  <pic:blipFill>
+                    <a:blip r:embed="rId5">
+                      <a:extLst>
+                        <a:ext uri="{28A0092B-C50C-407E-A947-70E740481C1C}">
+                          <a14:useLocalDpi xmlns:a14="http://schemas.microsoft.com/office/drawing/2010/main" val="0"/>
+                        </a:ext>
+                      </a:extLst>
+                    </a:blip>
+                    <a:stretch>
+                      <a:fillRect/>
+                    </a:stretch>
+                  </pic:blipFill>
+                  <pic:spPr>
+                    <a:xfrm>
+                      <a:off x="0" y="0"/>
+                      <a:ext cx="2133710" cy="2121009"/>
+                    </a:xfrm>
+                    <a:prstGeom prst="rect">
+                      <a:avLst/>
+                    </a:prstGeom>
+                  </pic:spPr>
+                </pic:pic>
+              </a:graphicData>
+            </a:graphic>
+          </wp:anchor>
+        </w:drawing>
+      </w:r>
+    </w:p>
+    <w:p>
+      <w:r>
+        <w:rPr>
+          <w:noProof/>
+        </w:rPr>
+        <mc:AlternateContent>
+          <mc:Choice Requires="wps">
+            <w:drawing>
+              <wp:anchor distT="0" distB="0" distL="114300" distR="114300" simplePos="0" relativeHeight="251678720" behindDoc="0" locked="0" layoutInCell="1" allowOverlap="1" wp14:anchorId="58AA35EA" wp14:editId="402342BC">
+                <wp:simplePos x="0" y="0"/>
+                <wp:positionH relativeFrom="column">
+                  <wp:posOffset>3362960</wp:posOffset>
+                </wp:positionH>
+                <wp:positionV relativeFrom="paragraph">
+                  <wp:posOffset>90170</wp:posOffset>
+                </wp:positionV>
+                <wp:extent cx="361950" cy="2070100"/>
+                <wp:effectExtent l="38100" t="38100" r="38100" b="44450"/>
+                <wp:wrapNone/>
+                <wp:docPr id="1953149345" name="Rektangel 5"/>
+                <wp:cNvGraphicFramePr/>
+                <a:graphic xmlns:a="http://schemas.openxmlformats.org/drawingml/2006/main">
+                  <a:graphicData uri="http://schemas.microsoft.com/office/word/2010/wordprocessingShape">
+                    <wps:wsp>
+                      <wps:cNvSpPr/>
+                      <wps:spPr>
+                        <a:xfrm>
+                          <a:off x="0" y="0"/>
+                          <a:ext cx="361950" cy="2070100"/>
+                        </a:xfrm>
+                        <a:prstGeom prst="rect">
+                          <a:avLst/>
+                        </a:prstGeom>
+                        <a:noFill/>
+                        <a:ln w="76200">
+                          <a:solidFill>
+                            <a:srgbClr val="F288B9"/>
+                          </a:solidFill>
+                        </a:ln>
+                      </wps:spPr>
+                      <wps:style>
+                        <a:lnRef idx="2">
+                          <a:schemeClr val="accent1">
+                            <a:shade val="15000"/>
+                          </a:schemeClr>
+                        </a:lnRef>
+                        <a:fillRef idx="1">
+                          <a:schemeClr val="accent1"/>
+                        </a:fillRef>
+                        <a:effectRef idx="0">
+                          <a:schemeClr val="accent1"/>
+                        </a:effectRef>
+                        <a:fontRef idx="minor">
+                          <a:schemeClr val="lt1"/>
+                        </a:fontRef>
+                      </wps:style>
+                      <wps:bodyPr rot="0" spcFirstLastPara="0" vertOverflow="overflow" horzOverflow="overflow" vert="horz" wrap="square" lIns="91440" tIns="45720" rIns="91440" bIns="45720" numCol="1" spcCol="0" rtlCol="0" fromWordArt="0" anchor="ctr" anchorCtr="0" forceAA="0" compatLnSpc="1">
+                        <a:prstTxWarp prst="textNoShape">
+                          <a:avLst/>
+                        </a:prstTxWarp>
+                        <a:noAutofit/>
+                      </wps:bodyPr>
+                    </wps:wsp>
+                  </a:graphicData>
+                </a:graphic>
+                <wp14:sizeRelH relativeFrom="margin">
+                  <wp14:pctWidth>0</wp14:pctWidth>
+                </wp14:sizeRelH>
+                <wp14:sizeRelV relativeFrom="margin">
+                  <wp14:pctHeight>0</wp14:pctHeight>
+                </wp14:sizeRelV>
+              </wp:anchor>
+            </w:drawing>
+          </mc:Choice>
+          <mc:Fallback>
+            <w:pict>
+              <v:rect w14:anchorId="5CFD44AE" id="Rektangel 5" o:spid="_x0000_s1026" style="position:absolute;margin-left:264.8pt;margin-top:7.1pt;width:28.5pt;height:163pt;z-index:251678720;visibility:visible;mso-wrap-style:square;mso-width-percent:0;mso-height-percent:0;mso-wrap-distance-left:9pt;mso-wrap-distance-top:0;mso-wrap-distance-right:9pt;mso-wrap-distance-bottom:0;mso-position-horizontal:absolute;mso-position-horizontal-relative:text;mso-position-vertical:absolute;mso-position-vertical-relative:text;mso-width-percent:0;mso-height-percent:0;mso-width-relative:margin;mso-height-relative:margin;v-text-anchor:middle" o:gfxdata="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" filled="f" strokecolor="#f288b9" strokeweight="6pt"/>
+            </w:pict>
+          </mc:Fallback>
+        </mc:AlternateContent>
+      </w:r>
+      <w:r>
+        <w:drawing>
+          <wp:anchor distT="0" distB="0" distL="114300" distR="114300" simplePos="0" relativeHeight="251657214" behindDoc="1" locked="0" layoutInCell="1" allowOverlap="1" wp14:anchorId="2DE25C71" wp14:editId="5D65B2ED">
+            <wp:simplePos x="0" y="0"/>
+            <wp:positionH relativeFrom="column">
+              <wp:posOffset>2482215</wp:posOffset>
+            </wp:positionH>
+            <wp:positionV relativeFrom="paragraph">
+              <wp:posOffset>40640</wp:posOffset>
+            </wp:positionV>
+            <wp:extent cx="2114659" cy="2140060"/>
+            <wp:effectExtent l="0" t="0" r="0" b="0"/>
+            <wp:wrapTight wrapText="bothSides">
+              <wp:wrapPolygon edited="0">
+                <wp:start x="0" y="0"/>
+                <wp:lineTo x="0" y="21344"/>
+                <wp:lineTo x="21405" y="21344"/>
+                <wp:lineTo x="21405" y="0"/>
+                <wp:lineTo x="0" y="0"/>
+              </wp:wrapPolygon>
+            </wp:wrapTight>
+            <wp:docPr id="546330465" name="Billede 1" descr="Et billede, der indeholder tekst, skærmbillede, kvadratisk, krydsogtværs&#10;&#10;AI-genereret indhold kan være ukorrekt."/>
+            <wp:cNvGraphicFramePr>
+              <a:graphicFrameLocks xmlns:a="http://schemas.openxmlformats.org/drawingml/2006/main" noChangeAspect="1"/>
+            </wp:cNvGraphicFramePr>
+            <a:graphic xmlns:a="http://schemas.openxmlformats.org/drawingml/2006/main">
+              <a:graphicData uri="http://schemas.openxmlformats.org/drawingml/2006/picture">
+                <pic:pic xmlns:pic="http://schemas.openxmlformats.org/drawingml/2006/picture">
+                  <pic:nvPicPr>
+                    <pic:cNvPr id="628719237" name="Billede 1" descr="Et billede, der indeholder tekst, skærmbillede, kvadratisk, krydsogtværs&#10;&#10;AI-genereret indhold kan være ukorrekt."/>
+                    <pic:cNvPicPr/>
+                  </pic:nvPicPr>
+                  <pic:blipFill>
+                    <a:blip r:embed="rId4">
+                      <a:extLst>
+                        <a:ext uri="{28A0092B-C50C-407E-A947-70E740481C1C}">
+                          <a14:useLocalDpi xmlns:a14="http://schemas.microsoft.com/office/drawing/2010/main" val="0"/>
+                        </a:ext>
+                      </a:extLst>
+                    </a:blip>
+                    <a:stretch>
+                      <a:fillRect/>
+                    </a:stretch>
+                  </pic:blipFill>
+                  <pic:spPr>
+                    <a:xfrm>
+                      <a:off x="0" y="0"/>
+                      <a:ext cx="2114659" cy="2140060"/>
+                    </a:xfrm>
+                    <a:prstGeom prst="rect">
+                      <a:avLst/>
+                    </a:prstGeom>
+                  </pic:spPr>
+                </pic:pic>
+              </a:graphicData>
+            </a:graphic>
+          </wp:anchor>
+        </w:drawing>
+      </w:r>
+      <w:r>
+        <w:rPr>
+          <w:noProof/>
+        </w:rPr>
+        <mc:AlternateContent>
+          <mc:Choice Requires="wps">
+            <w:drawing>
+              <wp:anchor distT="0" distB="0" distL="114300" distR="114300" simplePos="0" relativeHeight="251676672" behindDoc="0" locked="0" layoutInCell="1" allowOverlap="1" wp14:anchorId="75329A0A" wp14:editId="18D60701">
+                <wp:simplePos x="0" y="0"/>
+                <wp:positionH relativeFrom="column">
+                  <wp:posOffset>886460</wp:posOffset>
+                </wp:positionH>
+                <wp:positionV relativeFrom="paragraph">
+                  <wp:posOffset>45720</wp:posOffset>
+                </wp:positionV>
+                <wp:extent cx="361950" cy="2070100"/>
+                <wp:effectExtent l="38100" t="38100" r="38100" b="44450"/>
+                <wp:wrapNone/>
+                <wp:docPr id="260315634" name="Rektangel 5"/>
+                <wp:cNvGraphicFramePr/>
+                <a:graphic xmlns:a="http://schemas.openxmlformats.org/drawingml/2006/main">
+                  <a:graphicData uri="http://schemas.microsoft.com/office/word/2010/wordprocessingShape">
+                    <wps:wsp>
+                      <wps:cNvSpPr/>
+                      <wps:spPr>
+                        <a:xfrm>
+                          <a:off x="0" y="0"/>
+                          <a:ext cx="361950" cy="2070100"/>
+                        </a:xfrm>
+                        <a:prstGeom prst="rect">
+                          <a:avLst/>
+                        </a:prstGeom>
+                        <a:noFill/>
+                        <a:ln w="76200">
+                          <a:solidFill>
+                            <a:srgbClr val="F288B9"/>
+                          </a:solidFill>
+                        </a:ln>
+                      </wps:spPr>
+                      <wps:style>
+                        <a:lnRef idx="2">
+                          <a:schemeClr val="accent1">
+                            <a:shade val="15000"/>
+                          </a:schemeClr>
+                        </a:lnRef>
+                        <a:fillRef idx="1">
+                          <a:schemeClr val="accent1"/>
+                        </a:fillRef>
+                        <a:effectRef idx="0">
+                          <a:schemeClr val="accent1"/>
+                        </a:effectRef>
+                        <a:fontRef idx="minor">
+                          <a:schemeClr val="lt1"/>
+                        </a:fontRef>
+                      </wps:style>
+                      <wps:bodyPr rot="0" spcFirstLastPara="0" vertOverflow="overflow" horzOverflow="overflow" vert="horz" wrap="square" lIns="91440" tIns="45720" rIns="91440" bIns="45720" numCol="1" spcCol="0" rtlCol="0" fromWordArt="0" anchor="ctr" anchorCtr="0" forceAA="0" compatLnSpc="1">
+                        <a:prstTxWarp prst="textNoShape">
+                          <a:avLst/>
+                        </a:prstTxWarp>
+                        <a:noAutofit/>
+                      </wps:bodyPr>
+                    </wps:wsp>
+                  </a:graphicData>
+                </a:graphic>
+                <wp14:sizeRelH relativeFrom="margin">
+                  <wp14:pctWidth>0</wp14:pctWidth>
+                </wp14:sizeRelH>
+                <wp14:sizeRelV relativeFrom="margin">
+                  <wp14:pctHeight>0</wp14:pctHeight>
+                </wp14:sizeRelV>
+              </wp:anchor>
+            </w:drawing>
+          </mc:Choice>
+          <mc:Fallback>
+            <w:pict>
+              <v:rect w14:anchorId="31D4A1FF" id="Rektangel 5" o:spid="_x0000_s1026" style="position:absolute;margin-left:69.8pt;margin-top:3.6pt;width:28.5pt;height:163pt;z-index:251676672;visibility:visible;mso-wrap-style:square;mso-width-percent:0;mso-height-percent:0;mso-wrap-distance-left:9pt;mso-wrap-distance-top:0;mso-wrap-distance-right:9pt;mso-wrap-distance-bottom:0;mso-position-horizontal:absolute;mso-position-horizontal-relative:text;mso-position-vertical:absolute;mso-position-vertical-relative:text;mso-width-percent:0;mso-height-percent:0;mso-width-relative:margin;mso-height-relative:margin;v-text-anchor:middle" o:gfxdata="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" filled="f" strokecolor="#f288b9" strokeweight="6pt"/>
+            </w:pict>
+          </mc:Fallback>
+        </mc:AlternateContent>
+      </w:r>
+    </w:p>
+    <w:p/>
+    <w:p/>
+    <w:p/>
+    <w:p/>
+    <w:p/>
+    <w:p/>
+    <w:p/>
+    <w:p>
+      <w:r>
+        <w:rPr>
+          <w:noProof/>
+        </w:rPr>
+        <w:drawing>
+          <wp:anchor distT="0" distB="0" distL="114300" distR="114300" simplePos="0" relativeHeight="251680768" behindDoc="1" locked="0" layoutInCell="1" allowOverlap="1" wp14:anchorId="40B02601" wp14:editId="45AA4FE6">
+            <wp:simplePos x="0" y="0"/>
+            <wp:positionH relativeFrom="column">
+              <wp:posOffset>2562860</wp:posOffset>
+            </wp:positionH>
+            <wp:positionV relativeFrom="paragraph">
+              <wp:posOffset>317500</wp:posOffset>
+            </wp:positionV>
+            <wp:extent cx="2292350" cy="2292350"/>
+            <wp:effectExtent l="0" t="0" r="0" b="0"/>
+            <wp:wrapTight wrapText="bothSides">
+              <wp:wrapPolygon edited="0">
+                <wp:start x="0" y="0"/>
+                <wp:lineTo x="0" y="21361"/>
+                <wp:lineTo x="21361" y="21361"/>
+                <wp:lineTo x="21361" y="0"/>
+                <wp:lineTo x="0" y="0"/>
+              </wp:wrapPolygon>
+            </wp:wrapTight>
+            <wp:docPr id="1538161267" name="Billede 8" descr="Et billede, der indeholder skærmbillede, kvadratisk, Rektangel, pixel&#10;&#10;AI-genereret indhold kan være ukorrekt."/>
+            <wp:cNvGraphicFramePr>
+              <a:graphicFrameLocks xmlns:a="http://schemas.openxmlformats.org/drawingml/2006/main" noChangeAspect="1"/>
+            </wp:cNvGraphicFramePr>
+            <a:graphic xmlns:a="http://schemas.openxmlformats.org/drawingml/2006/main">
+              <a:graphicData uri="http://schemas.openxmlformats.org/drawingml/2006/picture">
+                <pic:pic xmlns:pic="http://schemas.openxmlformats.org/drawingml/2006/picture">
+                  <pic:nvPicPr>
+                    <pic:cNvPr id="1538161267" name="Billede 8" descr="Et billede, der indeholder skærmbillede, kvadratisk, Rektangel, pixel&#10;&#10;AI-genereret indhold kan være ukorrekt."/>
+                    <pic:cNvPicPr>
+                      <a:picLocks noChangeAspect="1" noChangeArrowheads="1"/>
+                    </pic:cNvPicPr>
+                  </pic:nvPicPr>
+                  <pic:blipFill>
+                    <a:blip r:embed="rId6" cstate="print">
+                      <a:extLst>
+                        <a:ext uri="{28A0092B-C50C-407E-A947-70E740481C1C}">
+                          <a14:useLocalDpi xmlns:a14="http://schemas.microsoft.com/office/drawing/2010/main" val="0"/>
+                        </a:ext>
+                      </a:extLst>
+                    </a:blip>
+                    <a:srcRect/>
+                    <a:stretch>
+                      <a:fillRect/>
+                    </a:stretch>
+                  </pic:blipFill>
+                  <pic:spPr bwMode="auto">
+                    <a:xfrm>
+                      <a:off x="0" y="0"/>
+                      <a:ext cx="2292350" cy="2292350"/>
+                    </a:xfrm>
+                    <a:prstGeom prst="rect">
+                      <a:avLst/>
+                    </a:prstGeom>
+                    <a:noFill/>
+                    <a:ln>
+                      <a:noFill/>
+                    </a:ln>
+                  </pic:spPr>
+                </pic:pic>
+              </a:graphicData>
+            </a:graphic>
+          </wp:anchor>
+        </w:drawing>
+      </w:r>
+    </w:p>
+    <w:p>
+      <w:r>
+        <w:rPr>
+          <w:noProof/>
+        </w:rPr>
+        <w:drawing>
+          <wp:anchor distT="0" distB="0" distL="114300" distR="114300" simplePos="0" relativeHeight="251679744" behindDoc="1" locked="0" layoutInCell="1" allowOverlap="1" wp14:anchorId="7CFF027A" wp14:editId="6D30C0C0">
+            <wp:simplePos x="0" y="0"/>
+            <wp:positionH relativeFrom="column">
+              <wp:posOffset>-2540</wp:posOffset>
+            </wp:positionH>
+            <wp:positionV relativeFrom="paragraph">
+              <wp:posOffset>0</wp:posOffset>
+            </wp:positionV>
+            <wp:extent cx="2305050" cy="2305050"/>
+            <wp:effectExtent l="0" t="0" r="0" b="0"/>
+            <wp:wrapTight wrapText="bothSides">
+              <wp:wrapPolygon edited="0">
+                <wp:start x="0" y="0"/>
+                <wp:lineTo x="0" y="21421"/>
+                <wp:lineTo x="21421" y="21421"/>
+                <wp:lineTo x="21421" y="0"/>
+                <wp:lineTo x="0" y="0"/>
+              </wp:wrapPolygon>
+            </wp:wrapTight>
+            <wp:docPr id="201767612" name="Billede 6"/>
+            <wp:cNvGraphicFramePr>
+              <a:graphicFrameLocks xmlns:a="http://schemas.openxmlformats.org/drawingml/2006/main" noChangeAspect="1"/>
+            </wp:cNvGraphicFramePr>
+            <a:graphic xmlns:a="http://schemas.openxmlformats.org/drawingml/2006/main">
+              <a:graphicData uri="http://schemas.openxmlformats.org/drawingml/2006/picture">
+                <pic:pic xmlns:pic="http://schemas.openxmlformats.org/drawingml/2006/picture">
+                  <pic:nvPicPr>
+                    <pic:cNvPr id="0" name="Picture 1"/>
+                    <pic:cNvPicPr>
+                      <a:picLocks noChangeAspect="1" noChangeArrowheads="1"/>
+                    </pic:cNvPicPr>
+                  </pic:nvPicPr>
+                  <pic:blipFill>
+                    <a:blip r:embed="rId7" cstate="print">
+                      <a:extLst>
+                        <a:ext uri="{28A0092B-C50C-407E-A947-70E740481C1C}">
+                          <a14:useLocalDpi xmlns:a14="http://schemas.microsoft.com/office/drawing/2010/main" val="0"/>
+                        </a:ext>
+                      </a:extLst>
+                    </a:blip>
+                    <a:srcRect/>
+                    <a:stretch>
+                      <a:fillRect/>
+                    </a:stretch>
+                  </pic:blipFill>
+                  <pic:spPr bwMode="auto">
+                    <a:xfrm>
+                      <a:off x="0" y="0"/>
+                      <a:ext cx="2305050" cy="2305050"/>
+                    </a:xfrm>
+                    <a:prstGeom prst="rect">
+                      <a:avLst/>
+                    </a:prstGeom>
+                    <a:noFill/>
+                    <a:ln>
+                      <a:noFill/>
+                    </a:ln>
+                  </pic:spPr>
+                </pic:pic>
+              </a:graphicData>
+            </a:graphic>
+          </wp:anchor>
+        </w:drawing>
+      </w:r>
+    </w:p>
+    <w:p/>
+    <w:p/>
+    <w:p/>
+    <w:p/>
+    <w:p/>
+    <w:p/>
+    <w:p/>
     <w:p/>
     <w:p/>
     <w:p/>

</xml_diff>